<commit_message>
COde updated + docx
</commit_message>
<xml_diff>
--- a/20_Projekt.docx
+++ b/20_Projekt.docx
@@ -606,6 +606,539 @@
       <w:r>
         <w:br/>
       </w:r>
+      <w:r>
+        <w:tab/>
+        <w:t>W ramach badania utworzony został zbiór dokumentów składający się z 5 zestawów</w:t>
+      </w:r>
+      <w:r>
+        <w:t xml:space="preserve"> </w:t>
+      </w:r>
+      <w:r>
+        <w:t>popularnych cyklów literatury fantasty</w:t>
+      </w:r>
+      <w:r>
+        <w:t xml:space="preserve"> po </w:t>
+      </w:r>
+      <w:r>
+        <w:t>4</w:t>
+      </w:r>
+      <w:r>
+        <w:t xml:space="preserve"> streszcze</w:t>
+      </w:r>
+      <w:r>
+        <w:t>nia</w:t>
+      </w:r>
+      <w:r>
+        <w:t xml:space="preserve"> </w:t>
+      </w:r>
+      <w:r>
+        <w:t xml:space="preserve">wybranych książek należących do </w:t>
+      </w:r>
+      <w:r>
+        <w:t>każd</w:t>
+      </w:r>
+      <w:r>
+        <w:t>ej z nich</w:t>
+      </w:r>
+      <w:r>
+        <w:t xml:space="preserve">.  </w:t>
+      </w:r>
+    </w:p>
+    <w:p>
+      <w:pPr>
+        <w:pStyle w:val="Akapitzlist"/>
+        <w:numPr>
+          <w:ilvl w:val="0"/>
+          <w:numId w:val="15"/>
+        </w:numPr>
+      </w:pPr>
+      <w:r>
+        <w:t>„Cykl demoniczny”</w:t>
+      </w:r>
+      <w:r>
+        <w:t xml:space="preserve"> autorstwa</w:t>
+      </w:r>
+      <w:r>
+        <w:t xml:space="preserve"> Peter V. </w:t>
+      </w:r>
+      <w:proofErr w:type="spellStart"/>
+      <w:r>
+        <w:t>Brett</w:t>
+      </w:r>
+      <w:proofErr w:type="spellEnd"/>
+      <w:r>
+        <w:t>:</w:t>
+      </w:r>
+    </w:p>
+    <w:p>
+      <w:pPr>
+        <w:pStyle w:val="Akapitzlist"/>
+        <w:numPr>
+          <w:ilvl w:val="0"/>
+          <w:numId w:val="13"/>
+        </w:numPr>
+        <w:ind w:hanging="306"/>
+      </w:pPr>
+      <w:r>
+        <w:t>„Ostatni most”</w:t>
+      </w:r>
+    </w:p>
+    <w:p>
+      <w:pPr>
+        <w:pStyle w:val="Akapitzlist"/>
+        <w:numPr>
+          <w:ilvl w:val="0"/>
+          <w:numId w:val="13"/>
+        </w:numPr>
+        <w:ind w:hanging="306"/>
+      </w:pPr>
+      <w:r>
+        <w:t>„Pustynny król”</w:t>
+      </w:r>
+    </w:p>
+    <w:p>
+      <w:pPr>
+        <w:pStyle w:val="Akapitzlist"/>
+        <w:numPr>
+          <w:ilvl w:val="0"/>
+          <w:numId w:val="13"/>
+        </w:numPr>
+        <w:ind w:hanging="306"/>
+      </w:pPr>
+      <w:r>
+        <w:t>„Wielki władca”</w:t>
+      </w:r>
+    </w:p>
+    <w:p>
+      <w:pPr>
+        <w:pStyle w:val="Akapitzlist"/>
+        <w:numPr>
+          <w:ilvl w:val="0"/>
+          <w:numId w:val="13"/>
+        </w:numPr>
+        <w:ind w:hanging="306"/>
+      </w:pPr>
+      <w:r>
+        <w:t>„Wojna światła”</w:t>
+      </w:r>
+    </w:p>
+    <w:p>
+      <w:pPr>
+        <w:pStyle w:val="Akapitzlist"/>
+        <w:numPr>
+          <w:ilvl w:val="0"/>
+          <w:numId w:val="15"/>
+        </w:numPr>
+      </w:pPr>
+      <w:r>
+        <w:t>„</w:t>
+      </w:r>
+      <w:proofErr w:type="spellStart"/>
+      <w:r>
+        <w:t>Eragon</w:t>
+      </w:r>
+      <w:proofErr w:type="spellEnd"/>
+      <w:r>
+        <w:t>”</w:t>
+      </w:r>
+      <w:r>
+        <w:t xml:space="preserve"> </w:t>
+      </w:r>
+      <w:r>
+        <w:t xml:space="preserve">autorstwa </w:t>
+      </w:r>
+      <w:r>
+        <w:t>C</w:t>
+      </w:r>
+      <w:r>
+        <w:t>hristopher Paolini</w:t>
+      </w:r>
+      <w:r>
+        <w:t>:</w:t>
+      </w:r>
+    </w:p>
+    <w:p>
+      <w:pPr>
+        <w:pStyle w:val="Akapitzlist"/>
+        <w:numPr>
+          <w:ilvl w:val="0"/>
+          <w:numId w:val="14"/>
+        </w:numPr>
+        <w:ind w:hanging="306"/>
+      </w:pPr>
+      <w:r>
+        <w:t>„</w:t>
+      </w:r>
+      <w:proofErr w:type="spellStart"/>
+      <w:r>
+        <w:t>Eragon</w:t>
+      </w:r>
+      <w:proofErr w:type="spellEnd"/>
+      <w:r>
+        <w:t>”</w:t>
+      </w:r>
+    </w:p>
+    <w:p>
+      <w:pPr>
+        <w:pStyle w:val="Akapitzlist"/>
+        <w:numPr>
+          <w:ilvl w:val="0"/>
+          <w:numId w:val="14"/>
+        </w:numPr>
+        <w:ind w:hanging="306"/>
+      </w:pPr>
+      <w:r>
+        <w:t>„</w:t>
+      </w:r>
+      <w:r>
+        <w:t>Najstarszy</w:t>
+      </w:r>
+      <w:r>
+        <w:t>”</w:t>
+      </w:r>
+    </w:p>
+    <w:p>
+      <w:pPr>
+        <w:pStyle w:val="Akapitzlist"/>
+        <w:numPr>
+          <w:ilvl w:val="0"/>
+          <w:numId w:val="14"/>
+        </w:numPr>
+        <w:ind w:hanging="306"/>
+      </w:pPr>
+      <w:r>
+        <w:t>„</w:t>
+      </w:r>
+      <w:proofErr w:type="spellStart"/>
+      <w:r>
+        <w:t>Brisingr</w:t>
+      </w:r>
+      <w:proofErr w:type="spellEnd"/>
+      <w:r>
+        <w:t>”</w:t>
+      </w:r>
+    </w:p>
+    <w:p>
+      <w:pPr>
+        <w:pStyle w:val="Akapitzlist"/>
+        <w:numPr>
+          <w:ilvl w:val="0"/>
+          <w:numId w:val="14"/>
+        </w:numPr>
+        <w:ind w:hanging="306"/>
+      </w:pPr>
+      <w:r>
+        <w:t>„</w:t>
+      </w:r>
+      <w:r>
+        <w:t>Dziedzictwo</w:t>
+      </w:r>
+      <w:r>
+        <w:t>”</w:t>
+      </w:r>
+    </w:p>
+    <w:p>
+      <w:pPr>
+        <w:pStyle w:val="Akapitzlist"/>
+        <w:numPr>
+          <w:ilvl w:val="0"/>
+          <w:numId w:val="15"/>
+        </w:numPr>
+      </w:pPr>
+      <w:r>
+        <w:t>„</w:t>
+      </w:r>
+      <w:r>
+        <w:t>Wiedźmin</w:t>
+      </w:r>
+      <w:r>
+        <w:t>” autorstwa Andrzej Sapkowski:</w:t>
+      </w:r>
+    </w:p>
+    <w:p>
+      <w:pPr>
+        <w:pStyle w:val="Akapitzlist"/>
+        <w:numPr>
+          <w:ilvl w:val="1"/>
+          <w:numId w:val="15"/>
+        </w:numPr>
+        <w:ind w:hanging="306"/>
+      </w:pPr>
+      <w:r>
+        <w:t>„</w:t>
+      </w:r>
+      <w:r>
+        <w:t>Krew elfów</w:t>
+      </w:r>
+      <w:r>
+        <w:t>”</w:t>
+      </w:r>
+    </w:p>
+    <w:p>
+      <w:pPr>
+        <w:pStyle w:val="Akapitzlist"/>
+        <w:numPr>
+          <w:ilvl w:val="1"/>
+          <w:numId w:val="15"/>
+        </w:numPr>
+        <w:ind w:hanging="306"/>
+      </w:pPr>
+      <w:r>
+        <w:t>„</w:t>
+      </w:r>
+      <w:r>
+        <w:t>Czas pogardy</w:t>
+      </w:r>
+      <w:r>
+        <w:t>”</w:t>
+      </w:r>
+    </w:p>
+    <w:p>
+      <w:pPr>
+        <w:pStyle w:val="Akapitzlist"/>
+        <w:numPr>
+          <w:ilvl w:val="1"/>
+          <w:numId w:val="15"/>
+        </w:numPr>
+        <w:ind w:hanging="306"/>
+      </w:pPr>
+      <w:r>
+        <w:t>„</w:t>
+      </w:r>
+      <w:r>
+        <w:t>Chrzest ognia</w:t>
+      </w:r>
+      <w:r>
+        <w:t>”</w:t>
+      </w:r>
+    </w:p>
+    <w:p>
+      <w:pPr>
+        <w:pStyle w:val="Akapitzlist"/>
+        <w:numPr>
+          <w:ilvl w:val="0"/>
+          <w:numId w:val="11"/>
+        </w:numPr>
+        <w:ind w:hanging="306"/>
+      </w:pPr>
+      <w:r>
+        <w:t>„</w:t>
+      </w:r>
+      <w:r>
+        <w:t>Wieża jaskółki</w:t>
+      </w:r>
+      <w:r>
+        <w:t>”</w:t>
+      </w:r>
+    </w:p>
+    <w:p>
+      <w:pPr>
+        <w:pStyle w:val="Akapitzlist"/>
+        <w:numPr>
+          <w:ilvl w:val="0"/>
+          <w:numId w:val="15"/>
+        </w:numPr>
+      </w:pPr>
+      <w:r>
+        <w:t>„</w:t>
+      </w:r>
+      <w:r>
+        <w:t>Władca Pierścieni</w:t>
+      </w:r>
+      <w:r>
+        <w:t>”</w:t>
+      </w:r>
+      <w:r>
+        <w:t xml:space="preserve"> </w:t>
+      </w:r>
+      <w:r>
+        <w:t>oraz</w:t>
+      </w:r>
+      <w:r>
+        <w:t xml:space="preserve"> </w:t>
+      </w:r>
+      <w:r>
+        <w:t>„</w:t>
+      </w:r>
+      <w:r>
+        <w:t>Hobbit</w:t>
+      </w:r>
+      <w:r>
+        <w:t>” autorstwa J. R. R. Tolkien:</w:t>
+      </w:r>
+    </w:p>
+    <w:p>
+      <w:pPr>
+        <w:pStyle w:val="Akapitzlist"/>
+        <w:numPr>
+          <w:ilvl w:val="0"/>
+          <w:numId w:val="11"/>
+        </w:numPr>
+        <w:ind w:hanging="294"/>
+      </w:pPr>
+      <w:r>
+        <w:t>„</w:t>
+      </w:r>
+      <w:r>
+        <w:t>Drużyna pierścienia</w:t>
+      </w:r>
+      <w:r>
+        <w:t>”</w:t>
+      </w:r>
+    </w:p>
+    <w:p>
+      <w:pPr>
+        <w:pStyle w:val="Akapitzlist"/>
+        <w:numPr>
+          <w:ilvl w:val="0"/>
+          <w:numId w:val="11"/>
+        </w:numPr>
+        <w:ind w:hanging="294"/>
+      </w:pPr>
+      <w:r>
+        <w:t>„</w:t>
+      </w:r>
+      <w:r>
+        <w:t>Dwie wieże</w:t>
+      </w:r>
+      <w:r>
+        <w:t>”</w:t>
+      </w:r>
+    </w:p>
+    <w:p>
+      <w:pPr>
+        <w:pStyle w:val="Akapitzlist"/>
+        <w:numPr>
+          <w:ilvl w:val="0"/>
+          <w:numId w:val="11"/>
+        </w:numPr>
+        <w:ind w:hanging="294"/>
+      </w:pPr>
+      <w:r>
+        <w:t>„</w:t>
+      </w:r>
+      <w:r>
+        <w:t>Powrót króla</w:t>
+      </w:r>
+      <w:r>
+        <w:t>”</w:t>
+      </w:r>
+    </w:p>
+    <w:p>
+      <w:pPr>
+        <w:pStyle w:val="Akapitzlist"/>
+        <w:numPr>
+          <w:ilvl w:val="0"/>
+          <w:numId w:val="11"/>
+        </w:numPr>
+      </w:pPr>
+      <w:r>
+        <w:t>„Hobbit czyli tam i z powrotem”</w:t>
+      </w:r>
+    </w:p>
+    <w:p>
+      <w:pPr>
+        <w:pStyle w:val="Akapitzlist"/>
+        <w:numPr>
+          <w:ilvl w:val="0"/>
+          <w:numId w:val="15"/>
+        </w:numPr>
+      </w:pPr>
+      <w:r>
+        <w:t>„</w:t>
+      </w:r>
+      <w:r>
+        <w:t>Zwiadowcy</w:t>
+      </w:r>
+      <w:r>
+        <w:t>” autorstwa John Flanagan:</w:t>
+      </w:r>
+    </w:p>
+    <w:p>
+      <w:pPr>
+        <w:pStyle w:val="Akapitzlist"/>
+        <w:numPr>
+          <w:ilvl w:val="0"/>
+          <w:numId w:val="19"/>
+        </w:numPr>
+        <w:ind w:left="1418" w:hanging="284"/>
+      </w:pPr>
+      <w:r>
+        <w:t>„</w:t>
+      </w:r>
+      <w:r>
+        <w:t xml:space="preserve">Ruiny </w:t>
+      </w:r>
+      <w:proofErr w:type="spellStart"/>
+      <w:r>
+        <w:t>Gorlanu</w:t>
+      </w:r>
+      <w:proofErr w:type="spellEnd"/>
+      <w:r>
+        <w:t>”</w:t>
+      </w:r>
+    </w:p>
+    <w:p>
+      <w:pPr>
+        <w:pStyle w:val="Akapitzlist"/>
+        <w:numPr>
+          <w:ilvl w:val="0"/>
+          <w:numId w:val="19"/>
+        </w:numPr>
+        <w:ind w:left="1418" w:hanging="284"/>
+      </w:pPr>
+      <w:r>
+        <w:t>„P</w:t>
+      </w:r>
+      <w:r>
+        <w:t>łonący most</w:t>
+      </w:r>
+      <w:r>
+        <w:t>”</w:t>
+      </w:r>
+    </w:p>
+    <w:p>
+      <w:pPr>
+        <w:pStyle w:val="Akapitzlist"/>
+        <w:numPr>
+          <w:ilvl w:val="0"/>
+          <w:numId w:val="19"/>
+        </w:numPr>
+        <w:ind w:left="1418" w:hanging="284"/>
+      </w:pPr>
+      <w:r>
+        <w:t>„</w:t>
+      </w:r>
+      <w:r>
+        <w:t>Ziemia skuta lodem</w:t>
+      </w:r>
+      <w:r>
+        <w:t>”</w:t>
+      </w:r>
+    </w:p>
+    <w:p>
+      <w:pPr>
+        <w:pStyle w:val="Akapitzlist"/>
+        <w:numPr>
+          <w:ilvl w:val="0"/>
+          <w:numId w:val="19"/>
+        </w:numPr>
+        <w:ind w:left="1418" w:hanging="284"/>
+      </w:pPr>
+      <w:r>
+        <w:t>„</w:t>
+      </w:r>
+      <w:r>
+        <w:t>Bitwa o Skandię</w:t>
+      </w:r>
+      <w:r>
+        <w:t>”</w:t>
+      </w:r>
+    </w:p>
+    <w:p>
+      <w:r>
+        <w:t>Każdy z wybranych cykli charakteryzuje się swoim własnym światem i fabułą, które bardzo często są unikalne dla ich uniwersów. Fakt posiadania braku prostych do zdefiniowania punktów wspólnych powinien być pomocny w uzyskaniu oczekiwanych wyników analizy.</w:t>
+      </w:r>
     </w:p>
     <w:p>
       <w:pPr>
@@ -628,7 +1161,56 @@
     </w:p>
     <w:p>
       <w:r>
-        <w:br/>
+        <w:tab/>
+      </w:r>
+      <w:r>
+        <w:t>Analizę zebranego zbioru danych rozpoczęto od utworzenia korpusu dokumentów i jego wstępnego przetworzeniu w celu wyeliminowania zbędnych elementów takich jak: Białe znaki, liczby, wyrazy bez znaczenia w tym łączniki itp. Itd. Kolejnym etapem była lematyzacja, czyli sprowadzenie słów wchodzących w skład korpusu do ich formy podstawowej.</w:t>
+      </w:r>
+      <w:r>
+        <w:t xml:space="preserve"> Kolejnym etapem było przygotowanie zestawu macierzy częstości, które w późniejszych etapach analizy były wykorzystywane jako dane wejściowe. </w:t>
+      </w:r>
+    </w:p>
+    <w:p>
+      <w:r>
+        <w:tab/>
+        <w:t xml:space="preserve">Jednym z pierwszych analiz była analiza tematów za pomocą metody ukrytej alokacji </w:t>
+      </w:r>
+      <w:proofErr w:type="spellStart"/>
+      <w:r>
+        <w:t>Diricleta</w:t>
+      </w:r>
+      <w:proofErr w:type="spellEnd"/>
+      <w:r>
+        <w:t xml:space="preserve">. </w:t>
+      </w:r>
+      <w:r>
+        <w:t xml:space="preserve">Celem tej analizy było wyodrębnienie 5 tematów(1 temat odpowiada 1 cyklowi, jako iż przyjmuje się, że poruszają ten sam problem). Uzyskanie odpowiednich zestawów słów w każdym </w:t>
+      </w:r>
+      <w:r>
+        <w:lastRenderedPageBreak/>
+        <w:t>temacie i wysokie współczynnika „</w:t>
+      </w:r>
+      <w:proofErr w:type="spellStart"/>
+      <w:r>
+        <w:t>topic</w:t>
+      </w:r>
+      <w:proofErr w:type="spellEnd"/>
+      <w:r>
+        <w:t xml:space="preserve"> </w:t>
+      </w:r>
+      <w:proofErr w:type="spellStart"/>
+      <w:r>
+        <w:t>coherance</w:t>
+      </w:r>
+      <w:proofErr w:type="spellEnd"/>
+      <w:r>
+        <w:t>” pozwoliłoby w poprawnym sposób odczytać co jest tematem przewodnim każdego tekstu oraz ich przynależność do każdego cyklu.</w:t>
+      </w:r>
+      <w:r>
+        <w:t xml:space="preserve"> </w:t>
+      </w:r>
+      <w:r>
+        <w:t>W ramach badania słów kluczowych wykorzystano tzw. Chmury słów, w celu odnalezienia słów najczęściej występujących i porównania ich z słowami uznanymi jako definicje tematów.</w:t>
       </w:r>
     </w:p>
     <w:p>
@@ -650,7 +1232,118 @@
         <w:t>3. Wyniki i wnioski</w:t>
       </w:r>
     </w:p>
-    <w:p/>
+    <w:p>
+      <w:r>
+        <w:tab/>
+        <w:t xml:space="preserve">Etap przygotowania korpusu dokumentów do analizy przeszedł pozytywnie, jednakże etap </w:t>
+      </w:r>
+      <w:proofErr w:type="spellStart"/>
+      <w:r>
+        <w:t>lematyzacji</w:t>
+      </w:r>
+      <w:proofErr w:type="spellEnd"/>
+      <w:r>
+        <w:t xml:space="preserve"> nie poradził sobie z cyklem „</w:t>
+      </w:r>
+      <w:proofErr w:type="spellStart"/>
+      <w:r>
+        <w:t>Eragon</w:t>
+      </w:r>
+      <w:proofErr w:type="spellEnd"/>
+      <w:r>
+        <w:t xml:space="preserve">”, gdyż wyrazy: </w:t>
+      </w:r>
+      <w:proofErr w:type="spellStart"/>
+      <w:r>
+        <w:t>eragon</w:t>
+      </w:r>
+      <w:proofErr w:type="spellEnd"/>
+      <w:r>
+        <w:t xml:space="preserve">, </w:t>
+      </w:r>
+      <w:proofErr w:type="spellStart"/>
+      <w:r>
+        <w:t>eragonowi</w:t>
+      </w:r>
+      <w:proofErr w:type="spellEnd"/>
+      <w:r>
+        <w:t xml:space="preserve">, </w:t>
+      </w:r>
+      <w:proofErr w:type="spellStart"/>
+      <w:r>
+        <w:t>eragona</w:t>
+      </w:r>
+      <w:proofErr w:type="spellEnd"/>
+      <w:r>
+        <w:t xml:space="preserve"> zostały uznane jako osobne a w rzeczywistości są tylko formą odmiany imienia </w:t>
+      </w:r>
+      <w:proofErr w:type="spellStart"/>
+      <w:r>
+        <w:t>Eragon</w:t>
+      </w:r>
+      <w:proofErr w:type="spellEnd"/>
+      <w:r>
+        <w:t>.</w:t>
+      </w:r>
+    </w:p>
+    <w:p>
+      <w:r>
+        <w:tab/>
+        <w:t xml:space="preserve">Analiza ukrytej alokacji </w:t>
+      </w:r>
+      <w:proofErr w:type="spellStart"/>
+      <w:r>
+        <w:t>Dirichlet’a</w:t>
+      </w:r>
+      <w:proofErr w:type="spellEnd"/>
+      <w:r>
+        <w:t xml:space="preserve"> przyniosła podobne skutki co lematyzacja. Utworzonych zostało 5 zestawów tematów zgodnie z oczekiwaniem jednakże, zamiast otrzymać 5 tematów, które charakteryzowały by każdy cykl algorytm utworzył na podstawie </w:t>
+      </w:r>
+      <w:proofErr w:type="spellStart"/>
+      <w:r>
+        <w:t>sreszczenia</w:t>
+      </w:r>
+      <w:proofErr w:type="spellEnd"/>
+      <w:r>
+        <w:t xml:space="preserve"> „Hobbit, czyli tam i z powrotem” osobny temat aniżeli z serii Cykl demoniczny. Mowa tutaj o temacie 2, w skład którego należą między innymi wyrazy: krasnolud, </w:t>
+      </w:r>
+      <w:proofErr w:type="spellStart"/>
+      <w:r>
+        <w:t>bilbo</w:t>
+      </w:r>
+      <w:proofErr w:type="spellEnd"/>
+      <w:r>
+        <w:t xml:space="preserve">, góra, elf, Hobbit, co w jasny sposób pokazuje, że został on utworzony na podstawie wyżej wspominanego streszczenia. Biorąc pod uwagę utworzone tematy algorytm prawidłowo przypisał tematy do streszczeń poza serią „Cykl demoniczny” oraz „Hobbit” (pod warunkiem, że oczekiwanym wynikiem było przypisanie do wspólnego tematu z władcą pierścieni). Co ciekawe, wszystkie 4 streszczenia cyklu demonicznego wykazują najwyższe dopasowanie do tematu nr 5, czyli tematu utworzonego i odnoszącego się do serii „Zwiadowcy”. Wynik ten jest dość sporym zaskoczeniem, gdyż oba światy diametralnie się od siebie różnią jak i temat przewodni obu serii. Prawdopodobnie powodem otrzymanego wyniku jest fakt, że bohaterowie obu serii zostali byli nauczani swojego fachu przez mistrzów oraz </w:t>
+      </w:r>
+      <w:proofErr w:type="spellStart"/>
+      <w:r>
+        <w:t>żę</w:t>
+      </w:r>
+      <w:proofErr w:type="spellEnd"/>
+      <w:r>
+        <w:t xml:space="preserve"> oba światy wykazywały elementy średniowieczne takie jak zamki.</w:t>
+      </w:r>
+      <w:r>
+        <w:t xml:space="preserve"> Analizując słowa kluczowe z każdego z tematów, można zauważyć, że jako słowa najważniejsze zostały uznane imiona występujących bohaterów, co wynika z ich częstego występowania w tekstach.</w:t>
+      </w:r>
+      <w:r>
+        <w:t xml:space="preserve"> Częste występowania imion w tekstach widać szczególnie na utworzonych chmurach słów, gdzie zdecydowanie dominują imiona. Poza imionami, najczęściej pojawiającymi się słowami były między innymi „demon”, co w mocnym stopniu definiuje temat „</w:t>
+      </w:r>
+      <w:proofErr w:type="spellStart"/>
+      <w:r>
+        <w:t>Cylku</w:t>
+      </w:r>
+      <w:proofErr w:type="spellEnd"/>
+      <w:r>
+        <w:t xml:space="preserve"> demonicznego”, pierścień – będący tematem przewodnim serii Władcy pierścienia wraz z Hobbitem(choć tutaj jest elementem pobocznym), oraz zwiadowca, który odnosi się do serii Zwiadowcy. </w:t>
+      </w:r>
+      <w:r>
+        <w:br/>
+      </w:r>
+      <w:r>
+        <w:br/>
+      </w:r>
+    </w:p>
     <w:sectPr>
       <w:pgSz w:w="11906" w:h="16838"/>
       <w:pgMar w:top="1417" w:right="1417" w:bottom="1417" w:left="1135" w:header="708" w:footer="708" w:gutter="0"/>
@@ -661,9 +1354,172 @@
 </w:document>
 </file>
 
+<file path=word/endnotes.xml><?xml version="1.0" encoding="utf-8"?>
+<w:endnotes xmlns:wpc="http://schemas.microsoft.com/office/word/2010/wordprocessingCanvas" xmlns:cx="http://schemas.microsoft.com/office/drawing/2014/chartex" xmlns:cx1="http://schemas.microsoft.com/office/drawing/2015/9/8/chartex" xmlns:cx2="http://schemas.microsoft.com/office/drawing/2015/10/21/chartex" xmlns:cx3="http://schemas.microsoft.com/office/drawing/2016/5/9/chartex" xmlns:cx4="http://schemas.microsoft.com/office/drawing/2016/5/10/chartex" xmlns:cx5="http://schemas.microsoft.com/office/drawing/2016/5/11/chartex" xmlns:cx6="http://schemas.microsoft.com/office/drawing/2016/5/12/chartex" xmlns:cx7="http://schemas.microsoft.com/office/drawing/2016/5/13/chartex" xmlns:cx8="http://schemas.microsoft.com/office/drawing/2016/5/14/chartex" xmlns:mc="http://schemas.openxmlformats.org/markup-compatibility/2006" xmlns:aink="http://schemas.microsoft.com/office/drawing/2016/ink" xmlns:am3d="http://schemas.microsoft.com/office/drawing/2017/model3d" xmlns:o="urn:schemas-microsoft-com:office:office" xmlns:oel="http://schemas.microsoft.com/office/2019/extlst" xmlns:r="http://schemas.openxmlformats.org/officeDocument/2006/relationships" xmlns:m="http://schemas.openxmlformats.org/officeDocument/2006/math" xmlns:v="urn:schemas-microsoft-com:vml" xmlns:wp14="http://schemas.microsoft.com/office/word/2010/wordprocessingDrawing" xmlns:wp="http://schemas.openxmlformats.org/drawingml/2006/wordprocessingDrawing" xmlns:w10="urn:schemas-microsoft-com:office:word" xmlns:w="http://schemas.openxmlformats.org/wordprocessingml/2006/main" xmlns:w14="http://schemas.microsoft.com/office/word/2010/wordml" xmlns:w15="http://schemas.microsoft.com/office/word/2012/wordml" xmlns:w16cex="http://schemas.microsoft.com/office/word/2018/wordml/cex" xmlns:w16cid="http://schemas.microsoft.com/office/word/2016/wordml/cid" xmlns:w16="http://schemas.microsoft.com/office/word/2018/wordml" xmlns:w16du="http://schemas.microsoft.com/office/word/2023/wordml/word16du" xmlns:w16sdtdh="http://schemas.microsoft.com/office/word/2020/wordml/sdtdatahash" xmlns:w16se="http://schemas.microsoft.com/office/word/2015/wordml/symex" xmlns:wpg="http://schemas.microsoft.com/office/word/2010/wordprocessingGroup" xmlns:wpi="http://schemas.microsoft.com/office/word/2010/wordprocessingInk" xmlns:wne="http://schemas.microsoft.com/office/word/2006/wordml" xmlns:wps="http://schemas.microsoft.com/office/word/2010/wordprocessingShape" mc:Ignorable="w14 w15 w16se w16cid w16 w16cex w16sdtdh wp14">
+  <w:endnote w:type="separator" w:id="-1">
+    <w:p>
+      <w:pPr>
+        <w:spacing w:after="0" w:line="240" w:lineRule="auto"/>
+      </w:pPr>
+      <w:r>
+        <w:separator/>
+      </w:r>
+    </w:p>
+  </w:endnote>
+  <w:endnote w:type="continuationSeparator" w:id="0">
+    <w:p>
+      <w:pPr>
+        <w:spacing w:after="0" w:line="240" w:lineRule="auto"/>
+      </w:pPr>
+      <w:r>
+        <w:continuationSeparator/>
+      </w:r>
+    </w:p>
+  </w:endnote>
+</w:endnotes>
+</file>
+
+<file path=word/footnotes.xml><?xml version="1.0" encoding="utf-8"?>
+<w:footnotes xmlns:wpc="http://schemas.microsoft.com/office/word/2010/wordprocessingCanvas" xmlns:cx="http://schemas.microsoft.com/office/drawing/2014/chartex" xmlns:cx1="http://schemas.microsoft.com/office/drawing/2015/9/8/chartex" xmlns:cx2="http://schemas.microsoft.com/office/drawing/2015/10/21/chartex" xmlns:cx3="http://schemas.microsoft.com/office/drawing/2016/5/9/chartex" xmlns:cx4="http://schemas.microsoft.com/office/drawing/2016/5/10/chartex" xmlns:cx5="http://schemas.microsoft.com/office/drawing/2016/5/11/chartex" xmlns:cx6="http://schemas.microsoft.com/office/drawing/2016/5/12/chartex" xmlns:cx7="http://schemas.microsoft.com/office/drawing/2016/5/13/chartex" xmlns:cx8="http://schemas.microsoft.com/office/drawing/2016/5/14/chartex" xmlns:mc="http://schemas.openxmlformats.org/markup-compatibility/2006" xmlns:aink="http://schemas.microsoft.com/office/drawing/2016/ink" xmlns:am3d="http://schemas.microsoft.com/office/drawing/2017/model3d" xmlns:o="urn:schemas-microsoft-com:office:office" xmlns:oel="http://schemas.microsoft.com/office/2019/extlst" xmlns:r="http://schemas.openxmlformats.org/officeDocument/2006/relationships" xmlns:m="http://schemas.openxmlformats.org/officeDocument/2006/math" xmlns:v="urn:schemas-microsoft-com:vml" xmlns:wp14="http://schemas.microsoft.com/office/word/2010/wordprocessingDrawing" xmlns:wp="http://schemas.openxmlformats.org/drawingml/2006/wordprocessingDrawing" xmlns:w10="urn:schemas-microsoft-com:office:word" xmlns:w="http://schemas.openxmlformats.org/wordprocessingml/2006/main" xmlns:w14="http://schemas.microsoft.com/office/word/2010/wordml" xmlns:w15="http://schemas.microsoft.com/office/word/2012/wordml" xmlns:w16cex="http://schemas.microsoft.com/office/word/2018/wordml/cex" xmlns:w16cid="http://schemas.microsoft.com/office/word/2016/wordml/cid" xmlns:w16="http://schemas.microsoft.com/office/word/2018/wordml" xmlns:w16du="http://schemas.microsoft.com/office/word/2023/wordml/word16du" xmlns:w16sdtdh="http://schemas.microsoft.com/office/word/2020/wordml/sdtdatahash" xmlns:w16se="http://schemas.microsoft.com/office/word/2015/wordml/symex" xmlns:wpg="http://schemas.microsoft.com/office/word/2010/wordprocessingGroup" xmlns:wpi="http://schemas.microsoft.com/office/word/2010/wordprocessingInk" xmlns:wne="http://schemas.microsoft.com/office/word/2006/wordml" xmlns:wps="http://schemas.microsoft.com/office/word/2010/wordprocessingShape" mc:Ignorable="w14 w15 w16se w16cid w16 w16cex w16sdtdh wp14">
+  <w:footnote w:type="separator" w:id="-1">
+    <w:p>
+      <w:pPr>
+        <w:spacing w:after="0" w:line="240" w:lineRule="auto"/>
+      </w:pPr>
+      <w:r>
+        <w:separator/>
+      </w:r>
+    </w:p>
+  </w:footnote>
+  <w:footnote w:type="continuationSeparator" w:id="0">
+    <w:p>
+      <w:pPr>
+        <w:spacing w:after="0" w:line="240" w:lineRule="auto"/>
+      </w:pPr>
+      <w:r>
+        <w:continuationSeparator/>
+      </w:r>
+    </w:p>
+  </w:footnote>
+</w:footnotes>
+</file>
+
 <file path=word/numbering.xml><?xml version="1.0" encoding="utf-8"?>
 <w:numbering xmlns:wpc="http://schemas.microsoft.com/office/word/2010/wordprocessingCanvas" xmlns:cx="http://schemas.microsoft.com/office/drawing/2014/chartex" xmlns:cx1="http://schemas.microsoft.com/office/drawing/2015/9/8/chartex" xmlns:cx2="http://schemas.microsoft.com/office/drawing/2015/10/21/chartex" xmlns:cx3="http://schemas.microsoft.com/office/drawing/2016/5/9/chartex" xmlns:cx4="http://schemas.microsoft.com/office/drawing/2016/5/10/chartex" xmlns:cx5="http://schemas.microsoft.com/office/drawing/2016/5/11/chartex" xmlns:cx6="http://schemas.microsoft.com/office/drawing/2016/5/12/chartex" xmlns:cx7="http://schemas.microsoft.com/office/drawing/2016/5/13/chartex" xmlns:cx8="http://schemas.microsoft.com/office/drawing/2016/5/14/chartex" xmlns:mc="http://schemas.openxmlformats.org/markup-compatibility/2006" xmlns:aink="http://schemas.microsoft.com/office/drawing/2016/ink" xmlns:am3d="http://schemas.microsoft.com/office/drawing/2017/model3d" xmlns:o="urn:schemas-microsoft-com:office:office" xmlns:oel="http://schemas.microsoft.com/office/2019/extlst" xmlns:r="http://schemas.openxmlformats.org/officeDocument/2006/relationships" xmlns:m="http://schemas.openxmlformats.org/officeDocument/2006/math" xmlns:v="urn:schemas-microsoft-com:vml" xmlns:wp14="http://schemas.microsoft.com/office/word/2010/wordprocessingDrawing" xmlns:wp="http://schemas.openxmlformats.org/drawingml/2006/wordprocessingDrawing" xmlns:w10="urn:schemas-microsoft-com:office:word" xmlns:w="http://schemas.openxmlformats.org/wordprocessingml/2006/main" xmlns:w14="http://schemas.microsoft.com/office/word/2010/wordml" xmlns:w15="http://schemas.microsoft.com/office/word/2012/wordml" xmlns:w16cex="http://schemas.microsoft.com/office/word/2018/wordml/cex" xmlns:w16cid="http://schemas.microsoft.com/office/word/2016/wordml/cid" xmlns:w16="http://schemas.microsoft.com/office/word/2018/wordml" xmlns:w16du="http://schemas.microsoft.com/office/word/2023/wordml/word16du" xmlns:w16sdtdh="http://schemas.microsoft.com/office/word/2020/wordml/sdtdatahash" xmlns:w16se="http://schemas.microsoft.com/office/word/2015/wordml/symex" xmlns:wpg="http://schemas.microsoft.com/office/word/2010/wordprocessingGroup" xmlns:wpi="http://schemas.microsoft.com/office/word/2010/wordprocessingInk" xmlns:wne="http://schemas.microsoft.com/office/word/2006/wordml" xmlns:wps="http://schemas.microsoft.com/office/word/2010/wordprocessingShape" mc:Ignorable="w14 w15 w16se w16cid w16 w16cex w16sdtdh wp14">
   <w:abstractNum w:abstractNumId="0" w15:restartNumberingAfterBreak="0">
+    <w:nsid w:val="064538E5"/>
+    <w:multiLevelType w:val="hybridMultilevel"/>
+    <w:tmpl w:val="DB84D0B0"/>
+    <w:lvl w:ilvl="0" w:tplc="04150001">
+      <w:start w:val="1"/>
+      <w:numFmt w:val="bullet"/>
+      <w:lvlText w:val=""/>
+      <w:lvlJc w:val="left"/>
+      <w:pPr>
+        <w:ind w:left="1800" w:hanging="360"/>
+      </w:pPr>
+      <w:rPr>
+        <w:rFonts w:ascii="Symbol" w:hAnsi="Symbol" w:hint="default"/>
+      </w:rPr>
+    </w:lvl>
+    <w:lvl w:ilvl="1" w:tplc="04150003" w:tentative="1">
+      <w:start w:val="1"/>
+      <w:numFmt w:val="bullet"/>
+      <w:lvlText w:val="o"/>
+      <w:lvlJc w:val="left"/>
+      <w:pPr>
+        <w:ind w:left="2520" w:hanging="360"/>
+      </w:pPr>
+      <w:rPr>
+        <w:rFonts w:ascii="Courier New" w:hAnsi="Courier New" w:cs="Courier New" w:hint="default"/>
+      </w:rPr>
+    </w:lvl>
+    <w:lvl w:ilvl="2" w:tplc="04150005" w:tentative="1">
+      <w:start w:val="1"/>
+      <w:numFmt w:val="bullet"/>
+      <w:lvlText w:val=""/>
+      <w:lvlJc w:val="left"/>
+      <w:pPr>
+        <w:ind w:left="3240" w:hanging="360"/>
+      </w:pPr>
+      <w:rPr>
+        <w:rFonts w:ascii="Wingdings" w:hAnsi="Wingdings" w:hint="default"/>
+      </w:rPr>
+    </w:lvl>
+    <w:lvl w:ilvl="3" w:tplc="04150001" w:tentative="1">
+      <w:start w:val="1"/>
+      <w:numFmt w:val="bullet"/>
+      <w:lvlText w:val=""/>
+      <w:lvlJc w:val="left"/>
+      <w:pPr>
+        <w:ind w:left="3960" w:hanging="360"/>
+      </w:pPr>
+      <w:rPr>
+        <w:rFonts w:ascii="Symbol" w:hAnsi="Symbol" w:hint="default"/>
+      </w:rPr>
+    </w:lvl>
+    <w:lvl w:ilvl="4" w:tplc="04150003" w:tentative="1">
+      <w:start w:val="1"/>
+      <w:numFmt w:val="bullet"/>
+      <w:lvlText w:val="o"/>
+      <w:lvlJc w:val="left"/>
+      <w:pPr>
+        <w:ind w:left="4680" w:hanging="360"/>
+      </w:pPr>
+      <w:rPr>
+        <w:rFonts w:ascii="Courier New" w:hAnsi="Courier New" w:cs="Courier New" w:hint="default"/>
+      </w:rPr>
+    </w:lvl>
+    <w:lvl w:ilvl="5" w:tplc="04150005" w:tentative="1">
+      <w:start w:val="1"/>
+      <w:numFmt w:val="bullet"/>
+      <w:lvlText w:val=""/>
+      <w:lvlJc w:val="left"/>
+      <w:pPr>
+        <w:ind w:left="5400" w:hanging="360"/>
+      </w:pPr>
+      <w:rPr>
+        <w:rFonts w:ascii="Wingdings" w:hAnsi="Wingdings" w:hint="default"/>
+      </w:rPr>
+    </w:lvl>
+    <w:lvl w:ilvl="6" w:tplc="04150001" w:tentative="1">
+      <w:start w:val="1"/>
+      <w:numFmt w:val="bullet"/>
+      <w:lvlText w:val=""/>
+      <w:lvlJc w:val="left"/>
+      <w:pPr>
+        <w:ind w:left="6120" w:hanging="360"/>
+      </w:pPr>
+      <w:rPr>
+        <w:rFonts w:ascii="Symbol" w:hAnsi="Symbol" w:hint="default"/>
+      </w:rPr>
+    </w:lvl>
+    <w:lvl w:ilvl="7" w:tplc="04150003" w:tentative="1">
+      <w:start w:val="1"/>
+      <w:numFmt w:val="bullet"/>
+      <w:lvlText w:val="o"/>
+      <w:lvlJc w:val="left"/>
+      <w:pPr>
+        <w:ind w:left="6840" w:hanging="360"/>
+      </w:pPr>
+      <w:rPr>
+        <w:rFonts w:ascii="Courier New" w:hAnsi="Courier New" w:cs="Courier New" w:hint="default"/>
+      </w:rPr>
+    </w:lvl>
+    <w:lvl w:ilvl="8" w:tplc="04150005" w:tentative="1">
+      <w:start w:val="1"/>
+      <w:numFmt w:val="bullet"/>
+      <w:lvlText w:val=""/>
+      <w:lvlJc w:val="left"/>
+      <w:pPr>
+        <w:ind w:left="7560" w:hanging="360"/>
+      </w:pPr>
+      <w:rPr>
+        <w:rFonts w:ascii="Wingdings" w:hAnsi="Wingdings" w:hint="default"/>
+      </w:rPr>
+    </w:lvl>
+  </w:abstractNum>
+  <w:abstractNum w:abstractNumId="1" w15:restartNumberingAfterBreak="0">
     <w:nsid w:val="1482775B"/>
     <w:multiLevelType w:val="multilevel"/>
     <w:tmpl w:val="47AE7166"/>
@@ -749,35 +1605,921 @@
       </w:pPr>
     </w:lvl>
   </w:abstractNum>
+  <w:abstractNum w:abstractNumId="2" w15:restartNumberingAfterBreak="0">
+    <w:nsid w:val="19EE69B6"/>
+    <w:multiLevelType w:val="hybridMultilevel"/>
+    <w:tmpl w:val="E236E028"/>
+    <w:lvl w:ilvl="0" w:tplc="3828BB8C">
+      <w:start w:val="1"/>
+      <w:numFmt w:val="decimal"/>
+      <w:lvlText w:val="%1."/>
+      <w:lvlJc w:val="left"/>
+      <w:pPr>
+        <w:ind w:left="1080" w:hanging="360"/>
+      </w:pPr>
+      <w:rPr>
+        <w:rFonts w:hint="default"/>
+      </w:rPr>
+    </w:lvl>
+    <w:lvl w:ilvl="1" w:tplc="04150001">
+      <w:start w:val="1"/>
+      <w:numFmt w:val="bullet"/>
+      <w:lvlText w:val=""/>
+      <w:lvlJc w:val="left"/>
+      <w:pPr>
+        <w:ind w:left="1440" w:hanging="360"/>
+      </w:pPr>
+      <w:rPr>
+        <w:rFonts w:ascii="Symbol" w:hAnsi="Symbol" w:hint="default"/>
+      </w:rPr>
+    </w:lvl>
+    <w:lvl w:ilvl="2" w:tplc="0415001B" w:tentative="1">
+      <w:start w:val="1"/>
+      <w:numFmt w:val="lowerRoman"/>
+      <w:lvlText w:val="%3."/>
+      <w:lvlJc w:val="right"/>
+      <w:pPr>
+        <w:ind w:left="2520" w:hanging="180"/>
+      </w:pPr>
+    </w:lvl>
+    <w:lvl w:ilvl="3" w:tplc="0415000F" w:tentative="1">
+      <w:start w:val="1"/>
+      <w:numFmt w:val="decimal"/>
+      <w:lvlText w:val="%4."/>
+      <w:lvlJc w:val="left"/>
+      <w:pPr>
+        <w:ind w:left="3240" w:hanging="360"/>
+      </w:pPr>
+    </w:lvl>
+    <w:lvl w:ilvl="4" w:tplc="04150019" w:tentative="1">
+      <w:start w:val="1"/>
+      <w:numFmt w:val="lowerLetter"/>
+      <w:lvlText w:val="%5."/>
+      <w:lvlJc w:val="left"/>
+      <w:pPr>
+        <w:ind w:left="3960" w:hanging="360"/>
+      </w:pPr>
+    </w:lvl>
+    <w:lvl w:ilvl="5" w:tplc="0415001B" w:tentative="1">
+      <w:start w:val="1"/>
+      <w:numFmt w:val="lowerRoman"/>
+      <w:lvlText w:val="%6."/>
+      <w:lvlJc w:val="right"/>
+      <w:pPr>
+        <w:ind w:left="4680" w:hanging="180"/>
+      </w:pPr>
+    </w:lvl>
+    <w:lvl w:ilvl="6" w:tplc="0415000F" w:tentative="1">
+      <w:start w:val="1"/>
+      <w:numFmt w:val="decimal"/>
+      <w:lvlText w:val="%7."/>
+      <w:lvlJc w:val="left"/>
+      <w:pPr>
+        <w:ind w:left="5400" w:hanging="360"/>
+      </w:pPr>
+    </w:lvl>
+    <w:lvl w:ilvl="7" w:tplc="04150019" w:tentative="1">
+      <w:start w:val="1"/>
+      <w:numFmt w:val="lowerLetter"/>
+      <w:lvlText w:val="%8."/>
+      <w:lvlJc w:val="left"/>
+      <w:pPr>
+        <w:ind w:left="6120" w:hanging="360"/>
+      </w:pPr>
+    </w:lvl>
+    <w:lvl w:ilvl="8" w:tplc="0415001B" w:tentative="1">
+      <w:start w:val="1"/>
+      <w:numFmt w:val="lowerRoman"/>
+      <w:lvlText w:val="%9."/>
+      <w:lvlJc w:val="right"/>
+      <w:pPr>
+        <w:ind w:left="6840" w:hanging="180"/>
+      </w:pPr>
+    </w:lvl>
+  </w:abstractNum>
+  <w:abstractNum w:abstractNumId="3" w15:restartNumberingAfterBreak="0">
+    <w:nsid w:val="1B2B78F4"/>
+    <w:multiLevelType w:val="hybridMultilevel"/>
+    <w:tmpl w:val="0DE2FF2A"/>
+    <w:lvl w:ilvl="0" w:tplc="04150001">
+      <w:start w:val="1"/>
+      <w:numFmt w:val="bullet"/>
+      <w:lvlText w:val=""/>
+      <w:lvlJc w:val="left"/>
+      <w:pPr>
+        <w:ind w:left="1974" w:hanging="360"/>
+      </w:pPr>
+      <w:rPr>
+        <w:rFonts w:ascii="Symbol" w:hAnsi="Symbol" w:hint="default"/>
+      </w:rPr>
+    </w:lvl>
+    <w:lvl w:ilvl="1" w:tplc="04150003" w:tentative="1">
+      <w:start w:val="1"/>
+      <w:numFmt w:val="bullet"/>
+      <w:lvlText w:val="o"/>
+      <w:lvlJc w:val="left"/>
+      <w:pPr>
+        <w:ind w:left="2694" w:hanging="360"/>
+      </w:pPr>
+      <w:rPr>
+        <w:rFonts w:ascii="Courier New" w:hAnsi="Courier New" w:cs="Courier New" w:hint="default"/>
+      </w:rPr>
+    </w:lvl>
+    <w:lvl w:ilvl="2" w:tplc="04150005" w:tentative="1">
+      <w:start w:val="1"/>
+      <w:numFmt w:val="bullet"/>
+      <w:lvlText w:val=""/>
+      <w:lvlJc w:val="left"/>
+      <w:pPr>
+        <w:ind w:left="3414" w:hanging="360"/>
+      </w:pPr>
+      <w:rPr>
+        <w:rFonts w:ascii="Wingdings" w:hAnsi="Wingdings" w:hint="default"/>
+      </w:rPr>
+    </w:lvl>
+    <w:lvl w:ilvl="3" w:tplc="04150001" w:tentative="1">
+      <w:start w:val="1"/>
+      <w:numFmt w:val="bullet"/>
+      <w:lvlText w:val=""/>
+      <w:lvlJc w:val="left"/>
+      <w:pPr>
+        <w:ind w:left="4134" w:hanging="360"/>
+      </w:pPr>
+      <w:rPr>
+        <w:rFonts w:ascii="Symbol" w:hAnsi="Symbol" w:hint="default"/>
+      </w:rPr>
+    </w:lvl>
+    <w:lvl w:ilvl="4" w:tplc="04150003" w:tentative="1">
+      <w:start w:val="1"/>
+      <w:numFmt w:val="bullet"/>
+      <w:lvlText w:val="o"/>
+      <w:lvlJc w:val="left"/>
+      <w:pPr>
+        <w:ind w:left="4854" w:hanging="360"/>
+      </w:pPr>
+      <w:rPr>
+        <w:rFonts w:ascii="Courier New" w:hAnsi="Courier New" w:cs="Courier New" w:hint="default"/>
+      </w:rPr>
+    </w:lvl>
+    <w:lvl w:ilvl="5" w:tplc="04150005" w:tentative="1">
+      <w:start w:val="1"/>
+      <w:numFmt w:val="bullet"/>
+      <w:lvlText w:val=""/>
+      <w:lvlJc w:val="left"/>
+      <w:pPr>
+        <w:ind w:left="5574" w:hanging="360"/>
+      </w:pPr>
+      <w:rPr>
+        <w:rFonts w:ascii="Wingdings" w:hAnsi="Wingdings" w:hint="default"/>
+      </w:rPr>
+    </w:lvl>
+    <w:lvl w:ilvl="6" w:tplc="04150001" w:tentative="1">
+      <w:start w:val="1"/>
+      <w:numFmt w:val="bullet"/>
+      <w:lvlText w:val=""/>
+      <w:lvlJc w:val="left"/>
+      <w:pPr>
+        <w:ind w:left="6294" w:hanging="360"/>
+      </w:pPr>
+      <w:rPr>
+        <w:rFonts w:ascii="Symbol" w:hAnsi="Symbol" w:hint="default"/>
+      </w:rPr>
+    </w:lvl>
+    <w:lvl w:ilvl="7" w:tplc="04150003" w:tentative="1">
+      <w:start w:val="1"/>
+      <w:numFmt w:val="bullet"/>
+      <w:lvlText w:val="o"/>
+      <w:lvlJc w:val="left"/>
+      <w:pPr>
+        <w:ind w:left="7014" w:hanging="360"/>
+      </w:pPr>
+      <w:rPr>
+        <w:rFonts w:ascii="Courier New" w:hAnsi="Courier New" w:cs="Courier New" w:hint="default"/>
+      </w:rPr>
+    </w:lvl>
+    <w:lvl w:ilvl="8" w:tplc="04150005" w:tentative="1">
+      <w:start w:val="1"/>
+      <w:numFmt w:val="bullet"/>
+      <w:lvlText w:val=""/>
+      <w:lvlJc w:val="left"/>
+      <w:pPr>
+        <w:ind w:left="7734" w:hanging="360"/>
+      </w:pPr>
+      <w:rPr>
+        <w:rFonts w:ascii="Wingdings" w:hAnsi="Wingdings" w:hint="default"/>
+      </w:rPr>
+    </w:lvl>
+  </w:abstractNum>
+  <w:abstractNum w:abstractNumId="4" w15:restartNumberingAfterBreak="0">
+    <w:nsid w:val="21811A1A"/>
+    <w:multiLevelType w:val="hybridMultilevel"/>
+    <w:tmpl w:val="F8161FEC"/>
+    <w:lvl w:ilvl="0" w:tplc="04150001">
+      <w:start w:val="1"/>
+      <w:numFmt w:val="bullet"/>
+      <w:lvlText w:val=""/>
+      <w:lvlJc w:val="left"/>
+      <w:pPr>
+        <w:ind w:left="1440" w:hanging="360"/>
+      </w:pPr>
+      <w:rPr>
+        <w:rFonts w:ascii="Symbol" w:hAnsi="Symbol" w:hint="default"/>
+      </w:rPr>
+    </w:lvl>
+    <w:lvl w:ilvl="1" w:tplc="04150003" w:tentative="1">
+      <w:start w:val="1"/>
+      <w:numFmt w:val="bullet"/>
+      <w:lvlText w:val="o"/>
+      <w:lvlJc w:val="left"/>
+      <w:pPr>
+        <w:ind w:left="2160" w:hanging="360"/>
+      </w:pPr>
+      <w:rPr>
+        <w:rFonts w:ascii="Courier New" w:hAnsi="Courier New" w:cs="Courier New" w:hint="default"/>
+      </w:rPr>
+    </w:lvl>
+    <w:lvl w:ilvl="2" w:tplc="04150005" w:tentative="1">
+      <w:start w:val="1"/>
+      <w:numFmt w:val="bullet"/>
+      <w:lvlText w:val=""/>
+      <w:lvlJc w:val="left"/>
+      <w:pPr>
+        <w:ind w:left="2880" w:hanging="360"/>
+      </w:pPr>
+      <w:rPr>
+        <w:rFonts w:ascii="Wingdings" w:hAnsi="Wingdings" w:hint="default"/>
+      </w:rPr>
+    </w:lvl>
+    <w:lvl w:ilvl="3" w:tplc="04150001" w:tentative="1">
+      <w:start w:val="1"/>
+      <w:numFmt w:val="bullet"/>
+      <w:lvlText w:val=""/>
+      <w:lvlJc w:val="left"/>
+      <w:pPr>
+        <w:ind w:left="3600" w:hanging="360"/>
+      </w:pPr>
+      <w:rPr>
+        <w:rFonts w:ascii="Symbol" w:hAnsi="Symbol" w:hint="default"/>
+      </w:rPr>
+    </w:lvl>
+    <w:lvl w:ilvl="4" w:tplc="04150003" w:tentative="1">
+      <w:start w:val="1"/>
+      <w:numFmt w:val="bullet"/>
+      <w:lvlText w:val="o"/>
+      <w:lvlJc w:val="left"/>
+      <w:pPr>
+        <w:ind w:left="4320" w:hanging="360"/>
+      </w:pPr>
+      <w:rPr>
+        <w:rFonts w:ascii="Courier New" w:hAnsi="Courier New" w:cs="Courier New" w:hint="default"/>
+      </w:rPr>
+    </w:lvl>
+    <w:lvl w:ilvl="5" w:tplc="04150005" w:tentative="1">
+      <w:start w:val="1"/>
+      <w:numFmt w:val="bullet"/>
+      <w:lvlText w:val=""/>
+      <w:lvlJc w:val="left"/>
+      <w:pPr>
+        <w:ind w:left="5040" w:hanging="360"/>
+      </w:pPr>
+      <w:rPr>
+        <w:rFonts w:ascii="Wingdings" w:hAnsi="Wingdings" w:hint="default"/>
+      </w:rPr>
+    </w:lvl>
+    <w:lvl w:ilvl="6" w:tplc="04150001" w:tentative="1">
+      <w:start w:val="1"/>
+      <w:numFmt w:val="bullet"/>
+      <w:lvlText w:val=""/>
+      <w:lvlJc w:val="left"/>
+      <w:pPr>
+        <w:ind w:left="5760" w:hanging="360"/>
+      </w:pPr>
+      <w:rPr>
+        <w:rFonts w:ascii="Symbol" w:hAnsi="Symbol" w:hint="default"/>
+      </w:rPr>
+    </w:lvl>
+    <w:lvl w:ilvl="7" w:tplc="04150003" w:tentative="1">
+      <w:start w:val="1"/>
+      <w:numFmt w:val="bullet"/>
+      <w:lvlText w:val="o"/>
+      <w:lvlJc w:val="left"/>
+      <w:pPr>
+        <w:ind w:left="6480" w:hanging="360"/>
+      </w:pPr>
+      <w:rPr>
+        <w:rFonts w:ascii="Courier New" w:hAnsi="Courier New" w:cs="Courier New" w:hint="default"/>
+      </w:rPr>
+    </w:lvl>
+    <w:lvl w:ilvl="8" w:tplc="04150005" w:tentative="1">
+      <w:start w:val="1"/>
+      <w:numFmt w:val="bullet"/>
+      <w:lvlText w:val=""/>
+      <w:lvlJc w:val="left"/>
+      <w:pPr>
+        <w:ind w:left="7200" w:hanging="360"/>
+      </w:pPr>
+      <w:rPr>
+        <w:rFonts w:ascii="Wingdings" w:hAnsi="Wingdings" w:hint="default"/>
+      </w:rPr>
+    </w:lvl>
+  </w:abstractNum>
+  <w:abstractNum w:abstractNumId="5" w15:restartNumberingAfterBreak="0">
+    <w:nsid w:val="2315033A"/>
+    <w:multiLevelType w:val="hybridMultilevel"/>
+    <w:tmpl w:val="1236FD0C"/>
+    <w:lvl w:ilvl="0" w:tplc="04150001">
+      <w:start w:val="1"/>
+      <w:numFmt w:val="bullet"/>
+      <w:lvlText w:val=""/>
+      <w:lvlJc w:val="left"/>
+      <w:pPr>
+        <w:ind w:left="1440" w:hanging="360"/>
+      </w:pPr>
+      <w:rPr>
+        <w:rFonts w:ascii="Symbol" w:hAnsi="Symbol" w:hint="default"/>
+      </w:rPr>
+    </w:lvl>
+    <w:lvl w:ilvl="1" w:tplc="04150003" w:tentative="1">
+      <w:start w:val="1"/>
+      <w:numFmt w:val="bullet"/>
+      <w:lvlText w:val="o"/>
+      <w:lvlJc w:val="left"/>
+      <w:pPr>
+        <w:ind w:left="2160" w:hanging="360"/>
+      </w:pPr>
+      <w:rPr>
+        <w:rFonts w:ascii="Courier New" w:hAnsi="Courier New" w:cs="Courier New" w:hint="default"/>
+      </w:rPr>
+    </w:lvl>
+    <w:lvl w:ilvl="2" w:tplc="04150005" w:tentative="1">
+      <w:start w:val="1"/>
+      <w:numFmt w:val="bullet"/>
+      <w:lvlText w:val=""/>
+      <w:lvlJc w:val="left"/>
+      <w:pPr>
+        <w:ind w:left="2880" w:hanging="360"/>
+      </w:pPr>
+      <w:rPr>
+        <w:rFonts w:ascii="Wingdings" w:hAnsi="Wingdings" w:hint="default"/>
+      </w:rPr>
+    </w:lvl>
+    <w:lvl w:ilvl="3" w:tplc="04150001" w:tentative="1">
+      <w:start w:val="1"/>
+      <w:numFmt w:val="bullet"/>
+      <w:lvlText w:val=""/>
+      <w:lvlJc w:val="left"/>
+      <w:pPr>
+        <w:ind w:left="3600" w:hanging="360"/>
+      </w:pPr>
+      <w:rPr>
+        <w:rFonts w:ascii="Symbol" w:hAnsi="Symbol" w:hint="default"/>
+      </w:rPr>
+    </w:lvl>
+    <w:lvl w:ilvl="4" w:tplc="04150003" w:tentative="1">
+      <w:start w:val="1"/>
+      <w:numFmt w:val="bullet"/>
+      <w:lvlText w:val="o"/>
+      <w:lvlJc w:val="left"/>
+      <w:pPr>
+        <w:ind w:left="4320" w:hanging="360"/>
+      </w:pPr>
+      <w:rPr>
+        <w:rFonts w:ascii="Courier New" w:hAnsi="Courier New" w:cs="Courier New" w:hint="default"/>
+      </w:rPr>
+    </w:lvl>
+    <w:lvl w:ilvl="5" w:tplc="04150005" w:tentative="1">
+      <w:start w:val="1"/>
+      <w:numFmt w:val="bullet"/>
+      <w:lvlText w:val=""/>
+      <w:lvlJc w:val="left"/>
+      <w:pPr>
+        <w:ind w:left="5040" w:hanging="360"/>
+      </w:pPr>
+      <w:rPr>
+        <w:rFonts w:ascii="Wingdings" w:hAnsi="Wingdings" w:hint="default"/>
+      </w:rPr>
+    </w:lvl>
+    <w:lvl w:ilvl="6" w:tplc="04150001" w:tentative="1">
+      <w:start w:val="1"/>
+      <w:numFmt w:val="bullet"/>
+      <w:lvlText w:val=""/>
+      <w:lvlJc w:val="left"/>
+      <w:pPr>
+        <w:ind w:left="5760" w:hanging="360"/>
+      </w:pPr>
+      <w:rPr>
+        <w:rFonts w:ascii="Symbol" w:hAnsi="Symbol" w:hint="default"/>
+      </w:rPr>
+    </w:lvl>
+    <w:lvl w:ilvl="7" w:tplc="04150003" w:tentative="1">
+      <w:start w:val="1"/>
+      <w:numFmt w:val="bullet"/>
+      <w:lvlText w:val="o"/>
+      <w:lvlJc w:val="left"/>
+      <w:pPr>
+        <w:ind w:left="6480" w:hanging="360"/>
+      </w:pPr>
+      <w:rPr>
+        <w:rFonts w:ascii="Courier New" w:hAnsi="Courier New" w:cs="Courier New" w:hint="default"/>
+      </w:rPr>
+    </w:lvl>
+    <w:lvl w:ilvl="8" w:tplc="04150005" w:tentative="1">
+      <w:start w:val="1"/>
+      <w:numFmt w:val="bullet"/>
+      <w:lvlText w:val=""/>
+      <w:lvlJc w:val="left"/>
+      <w:pPr>
+        <w:ind w:left="7200" w:hanging="360"/>
+      </w:pPr>
+      <w:rPr>
+        <w:rFonts w:ascii="Wingdings" w:hAnsi="Wingdings" w:hint="default"/>
+      </w:rPr>
+    </w:lvl>
+  </w:abstractNum>
+  <w:abstractNum w:abstractNumId="6" w15:restartNumberingAfterBreak="0">
+    <w:nsid w:val="4453684A"/>
+    <w:multiLevelType w:val="hybridMultilevel"/>
+    <w:tmpl w:val="4B6251FC"/>
+    <w:lvl w:ilvl="0" w:tplc="04150001">
+      <w:start w:val="1"/>
+      <w:numFmt w:val="bullet"/>
+      <w:lvlText w:val=""/>
+      <w:lvlJc w:val="left"/>
+      <w:pPr>
+        <w:ind w:left="1440" w:hanging="360"/>
+      </w:pPr>
+      <w:rPr>
+        <w:rFonts w:ascii="Symbol" w:hAnsi="Symbol" w:hint="default"/>
+      </w:rPr>
+    </w:lvl>
+    <w:lvl w:ilvl="1" w:tplc="04150003" w:tentative="1">
+      <w:start w:val="1"/>
+      <w:numFmt w:val="bullet"/>
+      <w:lvlText w:val="o"/>
+      <w:lvlJc w:val="left"/>
+      <w:pPr>
+        <w:ind w:left="2160" w:hanging="360"/>
+      </w:pPr>
+      <w:rPr>
+        <w:rFonts w:ascii="Courier New" w:hAnsi="Courier New" w:cs="Courier New" w:hint="default"/>
+      </w:rPr>
+    </w:lvl>
+    <w:lvl w:ilvl="2" w:tplc="04150005" w:tentative="1">
+      <w:start w:val="1"/>
+      <w:numFmt w:val="bullet"/>
+      <w:lvlText w:val=""/>
+      <w:lvlJc w:val="left"/>
+      <w:pPr>
+        <w:ind w:left="2880" w:hanging="360"/>
+      </w:pPr>
+      <w:rPr>
+        <w:rFonts w:ascii="Wingdings" w:hAnsi="Wingdings" w:hint="default"/>
+      </w:rPr>
+    </w:lvl>
+    <w:lvl w:ilvl="3" w:tplc="04150001" w:tentative="1">
+      <w:start w:val="1"/>
+      <w:numFmt w:val="bullet"/>
+      <w:lvlText w:val=""/>
+      <w:lvlJc w:val="left"/>
+      <w:pPr>
+        <w:ind w:left="3600" w:hanging="360"/>
+      </w:pPr>
+      <w:rPr>
+        <w:rFonts w:ascii="Symbol" w:hAnsi="Symbol" w:hint="default"/>
+      </w:rPr>
+    </w:lvl>
+    <w:lvl w:ilvl="4" w:tplc="04150003" w:tentative="1">
+      <w:start w:val="1"/>
+      <w:numFmt w:val="bullet"/>
+      <w:lvlText w:val="o"/>
+      <w:lvlJc w:val="left"/>
+      <w:pPr>
+        <w:ind w:left="4320" w:hanging="360"/>
+      </w:pPr>
+      <w:rPr>
+        <w:rFonts w:ascii="Courier New" w:hAnsi="Courier New" w:cs="Courier New" w:hint="default"/>
+      </w:rPr>
+    </w:lvl>
+    <w:lvl w:ilvl="5" w:tplc="04150005" w:tentative="1">
+      <w:start w:val="1"/>
+      <w:numFmt w:val="bullet"/>
+      <w:lvlText w:val=""/>
+      <w:lvlJc w:val="left"/>
+      <w:pPr>
+        <w:ind w:left="5040" w:hanging="360"/>
+      </w:pPr>
+      <w:rPr>
+        <w:rFonts w:ascii="Wingdings" w:hAnsi="Wingdings" w:hint="default"/>
+      </w:rPr>
+    </w:lvl>
+    <w:lvl w:ilvl="6" w:tplc="04150001" w:tentative="1">
+      <w:start w:val="1"/>
+      <w:numFmt w:val="bullet"/>
+      <w:lvlText w:val=""/>
+      <w:lvlJc w:val="left"/>
+      <w:pPr>
+        <w:ind w:left="5760" w:hanging="360"/>
+      </w:pPr>
+      <w:rPr>
+        <w:rFonts w:ascii="Symbol" w:hAnsi="Symbol" w:hint="default"/>
+      </w:rPr>
+    </w:lvl>
+    <w:lvl w:ilvl="7" w:tplc="04150003" w:tentative="1">
+      <w:start w:val="1"/>
+      <w:numFmt w:val="bullet"/>
+      <w:lvlText w:val="o"/>
+      <w:lvlJc w:val="left"/>
+      <w:pPr>
+        <w:ind w:left="6480" w:hanging="360"/>
+      </w:pPr>
+      <w:rPr>
+        <w:rFonts w:ascii="Courier New" w:hAnsi="Courier New" w:cs="Courier New" w:hint="default"/>
+      </w:rPr>
+    </w:lvl>
+    <w:lvl w:ilvl="8" w:tplc="04150005" w:tentative="1">
+      <w:start w:val="1"/>
+      <w:numFmt w:val="bullet"/>
+      <w:lvlText w:val=""/>
+      <w:lvlJc w:val="left"/>
+      <w:pPr>
+        <w:ind w:left="7200" w:hanging="360"/>
+      </w:pPr>
+      <w:rPr>
+        <w:rFonts w:ascii="Wingdings" w:hAnsi="Wingdings" w:hint="default"/>
+      </w:rPr>
+    </w:lvl>
+  </w:abstractNum>
+  <w:abstractNum w:abstractNumId="7" w15:restartNumberingAfterBreak="0">
+    <w:nsid w:val="47E616F6"/>
+    <w:multiLevelType w:val="hybridMultilevel"/>
+    <w:tmpl w:val="88B4F4B6"/>
+    <w:lvl w:ilvl="0" w:tplc="04150001">
+      <w:start w:val="1"/>
+      <w:numFmt w:val="bullet"/>
+      <w:lvlText w:val=""/>
+      <w:lvlJc w:val="left"/>
+      <w:pPr>
+        <w:ind w:left="1428" w:hanging="360"/>
+      </w:pPr>
+      <w:rPr>
+        <w:rFonts w:ascii="Symbol" w:hAnsi="Symbol" w:hint="default"/>
+      </w:rPr>
+    </w:lvl>
+    <w:lvl w:ilvl="1" w:tplc="04150019" w:tentative="1">
+      <w:start w:val="1"/>
+      <w:numFmt w:val="lowerLetter"/>
+      <w:lvlText w:val="%2."/>
+      <w:lvlJc w:val="left"/>
+      <w:pPr>
+        <w:ind w:left="2148" w:hanging="360"/>
+      </w:pPr>
+    </w:lvl>
+    <w:lvl w:ilvl="2" w:tplc="0415001B" w:tentative="1">
+      <w:start w:val="1"/>
+      <w:numFmt w:val="lowerRoman"/>
+      <w:lvlText w:val="%3."/>
+      <w:lvlJc w:val="right"/>
+      <w:pPr>
+        <w:ind w:left="2868" w:hanging="180"/>
+      </w:pPr>
+    </w:lvl>
+    <w:lvl w:ilvl="3" w:tplc="0415000F" w:tentative="1">
+      <w:start w:val="1"/>
+      <w:numFmt w:val="decimal"/>
+      <w:lvlText w:val="%4."/>
+      <w:lvlJc w:val="left"/>
+      <w:pPr>
+        <w:ind w:left="3588" w:hanging="360"/>
+      </w:pPr>
+    </w:lvl>
+    <w:lvl w:ilvl="4" w:tplc="04150019" w:tentative="1">
+      <w:start w:val="1"/>
+      <w:numFmt w:val="lowerLetter"/>
+      <w:lvlText w:val="%5."/>
+      <w:lvlJc w:val="left"/>
+      <w:pPr>
+        <w:ind w:left="4308" w:hanging="360"/>
+      </w:pPr>
+    </w:lvl>
+    <w:lvl w:ilvl="5" w:tplc="0415001B" w:tentative="1">
+      <w:start w:val="1"/>
+      <w:numFmt w:val="lowerRoman"/>
+      <w:lvlText w:val="%6."/>
+      <w:lvlJc w:val="right"/>
+      <w:pPr>
+        <w:ind w:left="5028" w:hanging="180"/>
+      </w:pPr>
+    </w:lvl>
+    <w:lvl w:ilvl="6" w:tplc="0415000F" w:tentative="1">
+      <w:start w:val="1"/>
+      <w:numFmt w:val="decimal"/>
+      <w:lvlText w:val="%7."/>
+      <w:lvlJc w:val="left"/>
+      <w:pPr>
+        <w:ind w:left="5748" w:hanging="360"/>
+      </w:pPr>
+    </w:lvl>
+    <w:lvl w:ilvl="7" w:tplc="04150019" w:tentative="1">
+      <w:start w:val="1"/>
+      <w:numFmt w:val="lowerLetter"/>
+      <w:lvlText w:val="%8."/>
+      <w:lvlJc w:val="left"/>
+      <w:pPr>
+        <w:ind w:left="6468" w:hanging="360"/>
+      </w:pPr>
+    </w:lvl>
+    <w:lvl w:ilvl="8" w:tplc="0415001B" w:tentative="1">
+      <w:start w:val="1"/>
+      <w:numFmt w:val="lowerRoman"/>
+      <w:lvlText w:val="%9."/>
+      <w:lvlJc w:val="right"/>
+      <w:pPr>
+        <w:ind w:left="7188" w:hanging="180"/>
+      </w:pPr>
+    </w:lvl>
+  </w:abstractNum>
+  <w:abstractNum w:abstractNumId="8" w15:restartNumberingAfterBreak="0">
+    <w:nsid w:val="5A2D3751"/>
+    <w:multiLevelType w:val="hybridMultilevel"/>
+    <w:tmpl w:val="D91E15F2"/>
+    <w:lvl w:ilvl="0" w:tplc="04150001">
+      <w:start w:val="1"/>
+      <w:numFmt w:val="bullet"/>
+      <w:lvlText w:val=""/>
+      <w:lvlJc w:val="left"/>
+      <w:pPr>
+        <w:ind w:left="1440" w:hanging="360"/>
+      </w:pPr>
+      <w:rPr>
+        <w:rFonts w:ascii="Symbol" w:hAnsi="Symbol" w:hint="default"/>
+      </w:rPr>
+    </w:lvl>
+    <w:lvl w:ilvl="1" w:tplc="04150003" w:tentative="1">
+      <w:start w:val="1"/>
+      <w:numFmt w:val="bullet"/>
+      <w:lvlText w:val="o"/>
+      <w:lvlJc w:val="left"/>
+      <w:pPr>
+        <w:ind w:left="2160" w:hanging="360"/>
+      </w:pPr>
+      <w:rPr>
+        <w:rFonts w:ascii="Courier New" w:hAnsi="Courier New" w:cs="Courier New" w:hint="default"/>
+      </w:rPr>
+    </w:lvl>
+    <w:lvl w:ilvl="2" w:tplc="04150005" w:tentative="1">
+      <w:start w:val="1"/>
+      <w:numFmt w:val="bullet"/>
+      <w:lvlText w:val=""/>
+      <w:lvlJc w:val="left"/>
+      <w:pPr>
+        <w:ind w:left="2880" w:hanging="360"/>
+      </w:pPr>
+      <w:rPr>
+        <w:rFonts w:ascii="Wingdings" w:hAnsi="Wingdings" w:hint="default"/>
+      </w:rPr>
+    </w:lvl>
+    <w:lvl w:ilvl="3" w:tplc="04150001" w:tentative="1">
+      <w:start w:val="1"/>
+      <w:numFmt w:val="bullet"/>
+      <w:lvlText w:val=""/>
+      <w:lvlJc w:val="left"/>
+      <w:pPr>
+        <w:ind w:left="3600" w:hanging="360"/>
+      </w:pPr>
+      <w:rPr>
+        <w:rFonts w:ascii="Symbol" w:hAnsi="Symbol" w:hint="default"/>
+      </w:rPr>
+    </w:lvl>
+    <w:lvl w:ilvl="4" w:tplc="04150003" w:tentative="1">
+      <w:start w:val="1"/>
+      <w:numFmt w:val="bullet"/>
+      <w:lvlText w:val="o"/>
+      <w:lvlJc w:val="left"/>
+      <w:pPr>
+        <w:ind w:left="4320" w:hanging="360"/>
+      </w:pPr>
+      <w:rPr>
+        <w:rFonts w:ascii="Courier New" w:hAnsi="Courier New" w:cs="Courier New" w:hint="default"/>
+      </w:rPr>
+    </w:lvl>
+    <w:lvl w:ilvl="5" w:tplc="04150005" w:tentative="1">
+      <w:start w:val="1"/>
+      <w:numFmt w:val="bullet"/>
+      <w:lvlText w:val=""/>
+      <w:lvlJc w:val="left"/>
+      <w:pPr>
+        <w:ind w:left="5040" w:hanging="360"/>
+      </w:pPr>
+      <w:rPr>
+        <w:rFonts w:ascii="Wingdings" w:hAnsi="Wingdings" w:hint="default"/>
+      </w:rPr>
+    </w:lvl>
+    <w:lvl w:ilvl="6" w:tplc="04150001" w:tentative="1">
+      <w:start w:val="1"/>
+      <w:numFmt w:val="bullet"/>
+      <w:lvlText w:val=""/>
+      <w:lvlJc w:val="left"/>
+      <w:pPr>
+        <w:ind w:left="5760" w:hanging="360"/>
+      </w:pPr>
+      <w:rPr>
+        <w:rFonts w:ascii="Symbol" w:hAnsi="Symbol" w:hint="default"/>
+      </w:rPr>
+    </w:lvl>
+    <w:lvl w:ilvl="7" w:tplc="04150003" w:tentative="1">
+      <w:start w:val="1"/>
+      <w:numFmt w:val="bullet"/>
+      <w:lvlText w:val="o"/>
+      <w:lvlJc w:val="left"/>
+      <w:pPr>
+        <w:ind w:left="6480" w:hanging="360"/>
+      </w:pPr>
+      <w:rPr>
+        <w:rFonts w:ascii="Courier New" w:hAnsi="Courier New" w:cs="Courier New" w:hint="default"/>
+      </w:rPr>
+    </w:lvl>
+    <w:lvl w:ilvl="8" w:tplc="04150005" w:tentative="1">
+      <w:start w:val="1"/>
+      <w:numFmt w:val="bullet"/>
+      <w:lvlText w:val=""/>
+      <w:lvlJc w:val="left"/>
+      <w:pPr>
+        <w:ind w:left="7200" w:hanging="360"/>
+      </w:pPr>
+      <w:rPr>
+        <w:rFonts w:ascii="Wingdings" w:hAnsi="Wingdings" w:hint="default"/>
+      </w:rPr>
+    </w:lvl>
+  </w:abstractNum>
+  <w:abstractNum w:abstractNumId="9" w15:restartNumberingAfterBreak="0">
+    <w:nsid w:val="69E54104"/>
+    <w:multiLevelType w:val="hybridMultilevel"/>
+    <w:tmpl w:val="E60ABB30"/>
+    <w:lvl w:ilvl="0" w:tplc="04150001">
+      <w:start w:val="1"/>
+      <w:numFmt w:val="bullet"/>
+      <w:lvlText w:val=""/>
+      <w:lvlJc w:val="left"/>
+      <w:pPr>
+        <w:ind w:left="1440" w:hanging="360"/>
+      </w:pPr>
+      <w:rPr>
+        <w:rFonts w:ascii="Symbol" w:hAnsi="Symbol" w:hint="default"/>
+      </w:rPr>
+    </w:lvl>
+    <w:lvl w:ilvl="1" w:tplc="04150003" w:tentative="1">
+      <w:start w:val="1"/>
+      <w:numFmt w:val="bullet"/>
+      <w:lvlText w:val="o"/>
+      <w:lvlJc w:val="left"/>
+      <w:pPr>
+        <w:ind w:left="2160" w:hanging="360"/>
+      </w:pPr>
+      <w:rPr>
+        <w:rFonts w:ascii="Courier New" w:hAnsi="Courier New" w:cs="Courier New" w:hint="default"/>
+      </w:rPr>
+    </w:lvl>
+    <w:lvl w:ilvl="2" w:tplc="04150005" w:tentative="1">
+      <w:start w:val="1"/>
+      <w:numFmt w:val="bullet"/>
+      <w:lvlText w:val=""/>
+      <w:lvlJc w:val="left"/>
+      <w:pPr>
+        <w:ind w:left="2880" w:hanging="360"/>
+      </w:pPr>
+      <w:rPr>
+        <w:rFonts w:ascii="Wingdings" w:hAnsi="Wingdings" w:hint="default"/>
+      </w:rPr>
+    </w:lvl>
+    <w:lvl w:ilvl="3" w:tplc="04150001" w:tentative="1">
+      <w:start w:val="1"/>
+      <w:numFmt w:val="bullet"/>
+      <w:lvlText w:val=""/>
+      <w:lvlJc w:val="left"/>
+      <w:pPr>
+        <w:ind w:left="3600" w:hanging="360"/>
+      </w:pPr>
+      <w:rPr>
+        <w:rFonts w:ascii="Symbol" w:hAnsi="Symbol" w:hint="default"/>
+      </w:rPr>
+    </w:lvl>
+    <w:lvl w:ilvl="4" w:tplc="04150003" w:tentative="1">
+      <w:start w:val="1"/>
+      <w:numFmt w:val="bullet"/>
+      <w:lvlText w:val="o"/>
+      <w:lvlJc w:val="left"/>
+      <w:pPr>
+        <w:ind w:left="4320" w:hanging="360"/>
+      </w:pPr>
+      <w:rPr>
+        <w:rFonts w:ascii="Courier New" w:hAnsi="Courier New" w:cs="Courier New" w:hint="default"/>
+      </w:rPr>
+    </w:lvl>
+    <w:lvl w:ilvl="5" w:tplc="04150005" w:tentative="1">
+      <w:start w:val="1"/>
+      <w:numFmt w:val="bullet"/>
+      <w:lvlText w:val=""/>
+      <w:lvlJc w:val="left"/>
+      <w:pPr>
+        <w:ind w:left="5040" w:hanging="360"/>
+      </w:pPr>
+      <w:rPr>
+        <w:rFonts w:ascii="Wingdings" w:hAnsi="Wingdings" w:hint="default"/>
+      </w:rPr>
+    </w:lvl>
+    <w:lvl w:ilvl="6" w:tplc="04150001" w:tentative="1">
+      <w:start w:val="1"/>
+      <w:numFmt w:val="bullet"/>
+      <w:lvlText w:val=""/>
+      <w:lvlJc w:val="left"/>
+      <w:pPr>
+        <w:ind w:left="5760" w:hanging="360"/>
+      </w:pPr>
+      <w:rPr>
+        <w:rFonts w:ascii="Symbol" w:hAnsi="Symbol" w:hint="default"/>
+      </w:rPr>
+    </w:lvl>
+    <w:lvl w:ilvl="7" w:tplc="04150003" w:tentative="1">
+      <w:start w:val="1"/>
+      <w:numFmt w:val="bullet"/>
+      <w:lvlText w:val="o"/>
+      <w:lvlJc w:val="left"/>
+      <w:pPr>
+        <w:ind w:left="6480" w:hanging="360"/>
+      </w:pPr>
+      <w:rPr>
+        <w:rFonts w:ascii="Courier New" w:hAnsi="Courier New" w:cs="Courier New" w:hint="default"/>
+      </w:rPr>
+    </w:lvl>
+    <w:lvl w:ilvl="8" w:tplc="04150005" w:tentative="1">
+      <w:start w:val="1"/>
+      <w:numFmt w:val="bullet"/>
+      <w:lvlText w:val=""/>
+      <w:lvlJc w:val="left"/>
+      <w:pPr>
+        <w:ind w:left="7200" w:hanging="360"/>
+      </w:pPr>
+      <w:rPr>
+        <w:rFonts w:ascii="Wingdings" w:hAnsi="Wingdings" w:hint="default"/>
+      </w:rPr>
+    </w:lvl>
+  </w:abstractNum>
   <w:num w:numId="1" w16cid:durableId="70348560">
+    <w:abstractNumId w:val="1"/>
+  </w:num>
+  <w:num w:numId="2" w16cid:durableId="1824543775">
+    <w:abstractNumId w:val="1"/>
+  </w:num>
+  <w:num w:numId="3" w16cid:durableId="1142845555">
+    <w:abstractNumId w:val="1"/>
+  </w:num>
+  <w:num w:numId="4" w16cid:durableId="446849016">
+    <w:abstractNumId w:val="1"/>
+  </w:num>
+  <w:num w:numId="5" w16cid:durableId="584463715">
+    <w:abstractNumId w:val="1"/>
+  </w:num>
+  <w:num w:numId="6" w16cid:durableId="1900244762">
+    <w:abstractNumId w:val="1"/>
+  </w:num>
+  <w:num w:numId="7" w16cid:durableId="1325623077">
+    <w:abstractNumId w:val="1"/>
+  </w:num>
+  <w:num w:numId="8" w16cid:durableId="510073182">
+    <w:abstractNumId w:val="1"/>
+  </w:num>
+  <w:num w:numId="9" w16cid:durableId="182746837">
+    <w:abstractNumId w:val="1"/>
+  </w:num>
+  <w:num w:numId="10" w16cid:durableId="1055817">
+    <w:abstractNumId w:val="1"/>
+  </w:num>
+  <w:num w:numId="11" w16cid:durableId="36010356">
+    <w:abstractNumId w:val="7"/>
+  </w:num>
+  <w:num w:numId="12" w16cid:durableId="1903905784">
+    <w:abstractNumId w:val="4"/>
+  </w:num>
+  <w:num w:numId="13" w16cid:durableId="327289830">
+    <w:abstractNumId w:val="5"/>
+  </w:num>
+  <w:num w:numId="14" w16cid:durableId="1147208188">
+    <w:abstractNumId w:val="6"/>
+  </w:num>
+  <w:num w:numId="15" w16cid:durableId="1678459601">
+    <w:abstractNumId w:val="2"/>
+  </w:num>
+  <w:num w:numId="16" w16cid:durableId="1848982381">
     <w:abstractNumId w:val="0"/>
   </w:num>
-  <w:num w:numId="2" w16cid:durableId="1824543775">
-    <w:abstractNumId w:val="0"/>
+  <w:num w:numId="17" w16cid:durableId="87970144">
+    <w:abstractNumId w:val="3"/>
   </w:num>
-  <w:num w:numId="3" w16cid:durableId="1142845555">
-    <w:abstractNumId w:val="0"/>
+  <w:num w:numId="18" w16cid:durableId="218246065">
+    <w:abstractNumId w:val="8"/>
   </w:num>
-  <w:num w:numId="4" w16cid:durableId="446849016">
-    <w:abstractNumId w:val="0"/>
-  </w:num>
-  <w:num w:numId="5" w16cid:durableId="584463715">
-    <w:abstractNumId w:val="0"/>
-  </w:num>
-  <w:num w:numId="6" w16cid:durableId="1900244762">
-    <w:abstractNumId w:val="0"/>
-  </w:num>
-  <w:num w:numId="7" w16cid:durableId="1325623077">
-    <w:abstractNumId w:val="0"/>
-  </w:num>
-  <w:num w:numId="8" w16cid:durableId="510073182">
-    <w:abstractNumId w:val="0"/>
-  </w:num>
-  <w:num w:numId="9" w16cid:durableId="182746837">
-    <w:abstractNumId w:val="0"/>
-  </w:num>
-  <w:num w:numId="10" w16cid:durableId="1055817">
-    <w:abstractNumId w:val="0"/>
+  <w:num w:numId="19" w16cid:durableId="1619532860">
+    <w:abstractNumId w:val="9"/>
   </w:num>
 </w:numbering>
 </file>
@@ -2221,6 +3963,54 @@
       </w:tcPr>
     </w:tblStylePr>
   </w:style>
+  <w:style w:type="character" w:styleId="Hipercze">
+    <w:name w:val="Hyperlink"/>
+    <w:basedOn w:val="Domylnaczcionkaakapitu"/>
+    <w:uiPriority w:val="99"/>
+    <w:semiHidden/>
+    <w:unhideWhenUsed/>
+    <w:rsid w:val="007F0894"/>
+    <w:rPr>
+      <w:color w:val="0000FF"/>
+      <w:u w:val="single"/>
+    </w:rPr>
+  </w:style>
+  <w:style w:type="paragraph" w:styleId="Tekstprzypisukocowego">
+    <w:name w:val="endnote text"/>
+    <w:basedOn w:val="Normalny"/>
+    <w:link w:val="TekstprzypisukocowegoZnak"/>
+    <w:uiPriority w:val="99"/>
+    <w:semiHidden/>
+    <w:unhideWhenUsed/>
+    <w:rsid w:val="008555AD"/>
+    <w:pPr>
+      <w:spacing w:after="0" w:line="240" w:lineRule="auto"/>
+    </w:pPr>
+  </w:style>
+  <w:style w:type="character" w:customStyle="1" w:styleId="TekstprzypisukocowegoZnak">
+    <w:name w:val="Tekst przypisu końcowego Znak"/>
+    <w:basedOn w:val="Domylnaczcionkaakapitu"/>
+    <w:link w:val="Tekstprzypisukocowego"/>
+    <w:uiPriority w:val="99"/>
+    <w:semiHidden/>
+    <w:rsid w:val="008555AD"/>
+    <w:rPr>
+      <w:iCs/>
+      <w:sz w:val="20"/>
+      <w:szCs w:val="20"/>
+    </w:rPr>
+  </w:style>
+  <w:style w:type="character" w:styleId="Odwoanieprzypisukocowego">
+    <w:name w:val="endnote reference"/>
+    <w:basedOn w:val="Domylnaczcionkaakapitu"/>
+    <w:uiPriority w:val="99"/>
+    <w:semiHidden/>
+    <w:unhideWhenUsed/>
+    <w:rsid w:val="008555AD"/>
+    <w:rPr>
+      <w:vertAlign w:val="superscript"/>
+    </w:rPr>
+  </w:style>
 </w:styles>
 </file>
 
@@ -2311,12 +4101,12 @@
 
 <file path=word/glossary/fontTable.xml><?xml version="1.0" encoding="utf-8"?>
 <w:fonts xmlns:mc="http://schemas.openxmlformats.org/markup-compatibility/2006" xmlns:r="http://schemas.openxmlformats.org/officeDocument/2006/relationships" xmlns:w="http://schemas.openxmlformats.org/wordprocessingml/2006/main" xmlns:w14="http://schemas.microsoft.com/office/word/2010/wordml" xmlns:w15="http://schemas.microsoft.com/office/word/2012/wordml" xmlns:w16cex="http://schemas.microsoft.com/office/word/2018/wordml/cex" xmlns:w16cid="http://schemas.microsoft.com/office/word/2016/wordml/cid" xmlns:w16="http://schemas.microsoft.com/office/word/2018/wordml" xmlns:w16sdtdh="http://schemas.microsoft.com/office/word/2020/wordml/sdtdatahash" xmlns:w16se="http://schemas.microsoft.com/office/word/2015/wordml/symex" mc:Ignorable="w14 w15 w16se w16cid w16 w16cex w16sdtdh">
-  <w:font w:name="Century Schoolbook">
-    <w:panose1 w:val="02040604050505020304"/>
-    <w:charset w:val="EE"/>
+  <w:font w:name="Symbol">
+    <w:panose1 w:val="05050102010706020507"/>
+    <w:charset w:val="02"/>
     <w:family w:val="roman"/>
     <w:pitch w:val="variable"/>
-    <w:sig w:usb0="00000287" w:usb1="00000000" w:usb2="00000000" w:usb3="00000000" w:csb0="0000009F" w:csb1="00000000"/>
+    <w:sig w:usb0="00000000" w:usb1="10000000" w:usb2="00000000" w:usb3="00000000" w:csb0="80000000" w:csb1="00000000"/>
   </w:font>
   <w:font w:name="Times New Roman">
     <w:panose1 w:val="02020603050405020304"/>
@@ -2324,6 +4114,27 @@
     <w:family w:val="roman"/>
     <w:pitch w:val="variable"/>
     <w:sig w:usb0="E0002EFF" w:usb1="C000785B" w:usb2="00000009" w:usb3="00000000" w:csb0="000001FF" w:csb1="00000000"/>
+  </w:font>
+  <w:font w:name="Courier New">
+    <w:panose1 w:val="02070309020205020404"/>
+    <w:charset w:val="EE"/>
+    <w:family w:val="modern"/>
+    <w:pitch w:val="fixed"/>
+    <w:sig w:usb0="E0002EFF" w:usb1="C0007843" w:usb2="00000009" w:usb3="00000000" w:csb0="000001FF" w:csb1="00000000"/>
+  </w:font>
+  <w:font w:name="Wingdings">
+    <w:panose1 w:val="05000000000000000000"/>
+    <w:charset w:val="02"/>
+    <w:family w:val="auto"/>
+    <w:pitch w:val="variable"/>
+    <w:sig w:usb0="00000000" w:usb1="10000000" w:usb2="00000000" w:usb3="00000000" w:csb0="80000000" w:csb1="00000000"/>
+  </w:font>
+  <w:font w:name="Century Schoolbook">
+    <w:panose1 w:val="02040604050505020304"/>
+    <w:charset w:val="EE"/>
+    <w:family w:val="roman"/>
+    <w:pitch w:val="variable"/>
+    <w:sig w:usb0="00000287" w:usb1="00000000" w:usb2="00000000" w:usb3="00000000" w:csb0="0000009F" w:csb1="00000000"/>
   </w:font>
   <w:font w:name="Segoe UI">
     <w:panose1 w:val="020B0502040204020203"/>
@@ -2383,6 +4194,7 @@
     <w:rsid w:val="004831FF"/>
     <w:rsid w:val="005725C0"/>
     <w:rsid w:val="006C7588"/>
+    <w:rsid w:val="007940D2"/>
     <w:rsid w:val="007C3134"/>
     <w:rsid w:val="007D7106"/>
     <w:rsid w:val="00870E1A"/>

</xml_diff>